<commit_message>
up bai mo phong den pin
</commit_message>
<xml_diff>
--- a/4. Ngay 22.7.21/Ly thuyet/Huong doi tuong.docx
+++ b/4. Ngay 22.7.21/Ly thuyet/Huong doi tuong.docx
@@ -1307,16 +1307,8 @@
                 <w:szCs w:val="28"/>
               </w:rPr>
             </w:pPr>
-          </w:p>
-          <w:p>
-            <w:pPr>
-              <w:rPr>
-                <w:rFonts w:asciiTheme="majorHAnsi" w:hAnsiTheme="majorHAnsi" w:cstheme="majorHAnsi"/>
-                <w:i/>
-                <w:sz w:val="28"/>
-                <w:szCs w:val="28"/>
-              </w:rPr>
-            </w:pPr>
+            <w:bookmarkStart w:id="0" w:name="_GoBack"/>
+            <w:bookmarkEnd w:id="0"/>
           </w:p>
           <w:p>
             <w:pPr>
@@ -2131,8 +2123,6 @@
                 <w:lang w:val="en-US"/>
               </w:rPr>
             </w:pPr>
-            <w:bookmarkStart w:id="0" w:name="_GoBack"/>
-            <w:bookmarkEnd w:id="0"/>
           </w:p>
           <w:p>
             <w:pPr>
@@ -2670,34 +2660,7 @@
                 <w:szCs w:val="28"/>
                 <w:lang w:val="en-US"/>
               </w:rPr>
-              <w:t xml:space="preserve">               </w:t>
-            </w:r>
-            <w:r>
-              <w:rPr>
-                <w:rFonts w:asciiTheme="majorHAnsi" w:hAnsiTheme="majorHAnsi" w:cstheme="majorHAnsi"/>
-                <w:sz w:val="28"/>
-                <w:szCs w:val="28"/>
-                <w:lang w:val="en-US"/>
-              </w:rPr>
-              <w:t xml:space="preserve">       </w:t>
-            </w:r>
-            <w:r>
-              <w:rPr>
-                <w:rFonts w:asciiTheme="majorHAnsi" w:hAnsiTheme="majorHAnsi" w:cstheme="majorHAnsi"/>
-                <w:sz w:val="28"/>
-                <w:szCs w:val="28"/>
-                <w:lang w:val="en-US"/>
-              </w:rPr>
-              <w:t xml:space="preserve"> </w:t>
-            </w:r>
-            <w:r>
-              <w:rPr>
-                <w:rFonts w:asciiTheme="majorHAnsi" w:hAnsiTheme="majorHAnsi" w:cstheme="majorHAnsi"/>
-                <w:sz w:val="28"/>
-                <w:szCs w:val="28"/>
-                <w:lang w:val="en-US"/>
-              </w:rPr>
-              <w:t>person.name</w:t>
+              <w:t xml:space="preserve">                       person.name</w:t>
             </w:r>
             <w:r>
               <w:rPr>
@@ -2771,7 +2734,6 @@
                 <w:rFonts w:asciiTheme="majorHAnsi" w:hAnsiTheme="majorHAnsi" w:cstheme="majorHAnsi"/>
                 <w:sz w:val="28"/>
                 <w:szCs w:val="28"/>
-                <w:lang w:val="en-US"/>
               </w:rPr>
               <w:t xml:space="preserve">          </w:t>
             </w:r>
@@ -3212,7 +3174,6 @@
                 <w:rFonts w:asciiTheme="majorHAnsi" w:hAnsiTheme="majorHAnsi" w:cstheme="majorHAnsi"/>
                 <w:sz w:val="28"/>
                 <w:szCs w:val="28"/>
-                <w:lang w:val="en-US"/>
               </w:rPr>
             </w:pPr>
           </w:p>
@@ -7514,6 +7475,7 @@
   <w:style w:type="character" w:default="1" w:styleId="DefaultParagraphFont">
     <w:name w:val="Default Paragraph Font"/>
     <w:uiPriority w:val="1"/>
+    <w:semiHidden/>
     <w:unhideWhenUsed/>
   </w:style>
   <w:style w:type="table" w:default="1" w:styleId="TableNormal">

</xml_diff>

<commit_message>
up bai dien thoai
</commit_message>
<xml_diff>
--- a/4. Ngay 22.7.21/Ly thuyet/Huong doi tuong.docx
+++ b/4. Ngay 22.7.21/Ly thuyet/Huong doi tuong.docx
@@ -1307,8 +1307,6 @@
                 <w:szCs w:val="28"/>
               </w:rPr>
             </w:pPr>
-            <w:bookmarkStart w:id="0" w:name="_GoBack"/>
-            <w:bookmarkEnd w:id="0"/>
           </w:p>
           <w:p>
             <w:pPr>
@@ -2279,6 +2277,18 @@
                 <w:lang w:val="en-US"/>
               </w:rPr>
             </w:pPr>
+            <w:bookmarkStart w:id="0" w:name="_GoBack"/>
+            <w:bookmarkEnd w:id="0"/>
+          </w:p>
+          <w:p>
+            <w:pPr>
+              <w:rPr>
+                <w:rFonts w:asciiTheme="majorHAnsi" w:hAnsiTheme="majorHAnsi" w:cstheme="majorHAnsi"/>
+                <w:sz w:val="28"/>
+                <w:szCs w:val="28"/>
+                <w:lang w:val="en-US"/>
+              </w:rPr>
+            </w:pPr>
             <w:r>
               <w:rPr>
                 <w:rFonts w:asciiTheme="majorHAnsi" w:hAnsiTheme="majorHAnsi" w:cstheme="majorHAnsi"/>
@@ -2764,6 +2774,7 @@
                 <w:szCs w:val="28"/>
                 <w:lang w:val="en-US"/>
               </w:rPr>
+              <w:lastRenderedPageBreak/>
               <w:t xml:space="preserve"> </w:t>
             </w:r>
             <w:r>
@@ -2802,7 +2813,6 @@
                 <w:szCs w:val="28"/>
                 <w:lang w:val="en-US"/>
               </w:rPr>
-              <w:lastRenderedPageBreak/>
               <w:t>có thể dùng</w:t>
             </w:r>
           </w:p>

</xml_diff>